<commit_message>
Fixes Lecture 2 and WS-B
</commit_message>
<xml_diff>
--- a/Workshop_B_Variables/Workshop-B-MuuttujatLaus.docx
+++ b/Workshop_B_Variables/Workshop-B-MuuttujatLaus.docx
@@ -316,8 +316,6 @@
           <w:lang w:val="fi-FI"/>
         </w:rPr>
       </w:pPr>
-      <w:bookmarkStart w:id="0" w:name="_GoBack"/>
-      <w:bookmarkEnd w:id="0"/>
       <w:r>
         <w:rPr>
           <w:b/>
@@ -923,7 +921,33 @@
           <w:szCs w:val="20"/>
           <w:lang w:val="fi-FI"/>
         </w:rPr>
-        <w:t xml:space="preserve"> montako potilasta voidaan enää vastaan, jos jokaiselle potilaalle kuluu tasan 3 reseptikaavaketta ja kaavakkeita on jäljellä 8 kappaletta.</w:t>
+        <w:t xml:space="preserve"> montako potilasta voidaan enää </w:t>
+      </w:r>
+      <w:r>
+        <w:rPr>
+          <w:sz w:val="20"/>
+          <w:szCs w:val="20"/>
+          <w:lang w:val="fi-FI"/>
+        </w:rPr>
+        <w:t xml:space="preserve">ottaa </w:t>
+      </w:r>
+      <w:r>
+        <w:rPr>
+          <w:sz w:val="20"/>
+          <w:szCs w:val="20"/>
+          <w:lang w:val="fi-FI"/>
+        </w:rPr>
+        <w:t>vastaan, jos jokaiselle potilaalle kuluu tasan 3 reseptikaavaketta ja kaavakkeita on jäljellä 8</w:t>
+      </w:r>
+      <w:bookmarkStart w:id="0" w:name="_GoBack"/>
+      <w:bookmarkEnd w:id="0"/>
+      <w:r>
+        <w:rPr>
+          <w:sz w:val="20"/>
+          <w:szCs w:val="20"/>
+          <w:lang w:val="fi-FI"/>
+        </w:rPr>
+        <w:t xml:space="preserve"> kappaletta.</w:t>
       </w:r>
       <w:r>
         <w:rPr>

</xml_diff>